<commit_message>
Fixed a spacing issue in the template.
</commit_message>
<xml_diff>
--- a/praktikaleping_template.docx
+++ b/praktikaleping_template.docx
@@ -61,8 +61,9 @@
           <w:sz w:val="24"/>
           <w:szCs w:val="24"/>
         </w:rPr>
-        <w:t>{student_group}</w:t>
-      </w:r>
+        <w:t>{</w:t>
+      </w:r>
+      <w:proofErr w:type="spellStart"/>
       <w:r>
         <w:rPr>
           <w:rStyle w:val="Liguvaikefont"/>
@@ -71,8 +72,9 @@
           <w:sz w:val="24"/>
           <w:szCs w:val="24"/>
         </w:rPr>
-        <w:t>-</w:t>
-      </w:r>
+        <w:t>student_group</w:t>
+      </w:r>
+      <w:proofErr w:type="spellEnd"/>
       <w:r>
         <w:rPr>
           <w:rStyle w:val="Liguvaikefont"/>
@@ -81,7 +83,7 @@
           <w:sz w:val="24"/>
           <w:szCs w:val="24"/>
         </w:rPr>
-        <w:t>{contract_number}</w:t>
+        <w:t>}</w:t>
       </w:r>
       <w:r>
         <w:rPr>
@@ -91,7 +93,7 @@
           <w:sz w:val="24"/>
           <w:szCs w:val="24"/>
         </w:rPr>
-        <w:t xml:space="preserve"> /</w:t>
+        <w:t>-</w:t>
       </w:r>
       <w:r>
         <w:rPr>
@@ -101,8 +103,9 @@
           <w:sz w:val="24"/>
           <w:szCs w:val="24"/>
         </w:rPr>
-        <w:t>{start_year}</w:t>
-      </w:r>
+        <w:t>{</w:t>
+      </w:r>
+      <w:proofErr w:type="spellStart"/>
       <w:r>
         <w:rPr>
           <w:rStyle w:val="Liguvaikefont"/>
@@ -111,8 +114,9 @@
           <w:sz w:val="24"/>
           <w:szCs w:val="24"/>
         </w:rPr>
-        <w:t>-</w:t>
-      </w:r>
+        <w:t>contract_number</w:t>
+      </w:r>
+      <w:proofErr w:type="spellEnd"/>
       <w:r>
         <w:rPr>
           <w:rStyle w:val="Liguvaikefont"/>
@@ -121,7 +125,91 @@
           <w:sz w:val="24"/>
           <w:szCs w:val="24"/>
         </w:rPr>
-        <w:t>{end_year}</w:t>
+        <w:t>}</w:t>
+      </w:r>
+      <w:r>
+        <w:rPr>
+          <w:rStyle w:val="Liguvaikefont"/>
+          <w:rFonts w:ascii="Arial Narrow" w:hAnsi="Arial Narrow"/>
+          <w:b/>
+          <w:sz w:val="24"/>
+          <w:szCs w:val="24"/>
+        </w:rPr>
+        <w:t xml:space="preserve"> /</w:t>
+      </w:r>
+      <w:r>
+        <w:rPr>
+          <w:rStyle w:val="Liguvaikefont"/>
+          <w:rFonts w:ascii="Arial Narrow" w:hAnsi="Arial Narrow"/>
+          <w:b/>
+          <w:sz w:val="24"/>
+          <w:szCs w:val="24"/>
+        </w:rPr>
+        <w:t>{</w:t>
+      </w:r>
+      <w:proofErr w:type="spellStart"/>
+      <w:r>
+        <w:rPr>
+          <w:rStyle w:val="Liguvaikefont"/>
+          <w:rFonts w:ascii="Arial Narrow" w:hAnsi="Arial Narrow"/>
+          <w:b/>
+          <w:sz w:val="24"/>
+          <w:szCs w:val="24"/>
+        </w:rPr>
+        <w:t>start_year</w:t>
+      </w:r>
+      <w:proofErr w:type="spellEnd"/>
+      <w:r>
+        <w:rPr>
+          <w:rStyle w:val="Liguvaikefont"/>
+          <w:rFonts w:ascii="Arial Narrow" w:hAnsi="Arial Narrow"/>
+          <w:b/>
+          <w:sz w:val="24"/>
+          <w:szCs w:val="24"/>
+        </w:rPr>
+        <w:t>}</w:t>
+      </w:r>
+      <w:r>
+        <w:rPr>
+          <w:rStyle w:val="Liguvaikefont"/>
+          <w:rFonts w:ascii="Arial Narrow" w:hAnsi="Arial Narrow"/>
+          <w:b/>
+          <w:sz w:val="24"/>
+          <w:szCs w:val="24"/>
+        </w:rPr>
+        <w:t>-</w:t>
+      </w:r>
+      <w:r>
+        <w:rPr>
+          <w:rStyle w:val="Liguvaikefont"/>
+          <w:rFonts w:ascii="Arial Narrow" w:hAnsi="Arial Narrow"/>
+          <w:b/>
+          <w:sz w:val="24"/>
+          <w:szCs w:val="24"/>
+        </w:rPr>
+        <w:t>{</w:t>
+      </w:r>
+      <w:proofErr w:type="spellStart"/>
+      <w:r>
+        <w:rPr>
+          <w:rStyle w:val="Liguvaikefont"/>
+          <w:rFonts w:ascii="Arial Narrow" w:hAnsi="Arial Narrow"/>
+          <w:b/>
+          <w:sz w:val="24"/>
+          <w:szCs w:val="24"/>
+        </w:rPr>
+        <w:t>end_year</w:t>
+      </w:r>
+      <w:proofErr w:type="spellEnd"/>
+      <w:r>
+        <w:rPr>
+          <w:rStyle w:val="Liguvaikefont"/>
+          <w:rFonts w:ascii="Arial Narrow" w:hAnsi="Arial Narrow"/>
+          <w:b/>
+          <w:sz w:val="24"/>
+          <w:szCs w:val="24"/>
+        </w:rPr>
+        <w:t>}</w:t>
       </w:r>
     </w:p>
     <w:p>
@@ -191,7 +279,23 @@
                 <w:rStyle w:val="Liguvaikefont"/>
                 <w:rFonts w:ascii="Arial Narrow" w:hAnsi="Arial Narrow"/>
               </w:rPr>
-              <w:t>{current_day}</w:t>
+              <w:t>{</w:t>
+            </w:r>
+            <w:proofErr w:type="spellStart"/>
+            <w:r>
+              <w:rPr>
+                <w:rStyle w:val="Liguvaikefont"/>
+                <w:rFonts w:ascii="Arial Narrow" w:hAnsi="Arial Narrow"/>
+              </w:rPr>
+              <w:t>current_day</w:t>
+            </w:r>
+            <w:proofErr w:type="spellEnd"/>
+            <w:r>
+              <w:rPr>
+                <w:rStyle w:val="Liguvaikefont"/>
+                <w:rFonts w:ascii="Arial Narrow" w:hAnsi="Arial Narrow"/>
+              </w:rPr>
+              <w:t>}</w:t>
             </w:r>
             <w:r>
               <w:rPr>
@@ -205,7 +309,23 @@
                 <w:rStyle w:val="Liguvaikefont"/>
                 <w:rFonts w:ascii="Arial Narrow" w:hAnsi="Arial Narrow"/>
               </w:rPr>
-              <w:t>{current_month}</w:t>
+              <w:t>{</w:t>
+            </w:r>
+            <w:proofErr w:type="spellStart"/>
+            <w:r>
+              <w:rPr>
+                <w:rStyle w:val="Liguvaikefont"/>
+                <w:rFonts w:ascii="Arial Narrow" w:hAnsi="Arial Narrow"/>
+              </w:rPr>
+              <w:t>current_month</w:t>
+            </w:r>
+            <w:proofErr w:type="spellEnd"/>
+            <w:r>
+              <w:rPr>
+                <w:rStyle w:val="Liguvaikefont"/>
+                <w:rFonts w:ascii="Arial Narrow" w:hAnsi="Arial Narrow"/>
+              </w:rPr>
+              <w:t>}</w:t>
             </w:r>
             <w:r>
               <w:rPr>
@@ -219,7 +339,23 @@
                 <w:rStyle w:val="Liguvaikefont"/>
                 <w:rFonts w:ascii="Arial Narrow" w:hAnsi="Arial Narrow"/>
               </w:rPr>
-              <w:t>{current_year}</w:t>
+              <w:t>{</w:t>
+            </w:r>
+            <w:proofErr w:type="spellStart"/>
+            <w:r>
+              <w:rPr>
+                <w:rStyle w:val="Liguvaikefont"/>
+                <w:rFonts w:ascii="Arial Narrow" w:hAnsi="Arial Narrow"/>
+              </w:rPr>
+              <w:t>current_year</w:t>
+            </w:r>
+            <w:proofErr w:type="spellEnd"/>
+            <w:r>
+              <w:rPr>
+                <w:rStyle w:val="Liguvaikefont"/>
+                <w:rFonts w:ascii="Arial Narrow" w:hAnsi="Arial Narrow"/>
+              </w:rPr>
+              <w:t>}</w:t>
             </w:r>
             <w:r>
               <w:rPr>
@@ -279,7 +415,21 @@
         <w:rPr>
           <w:rFonts w:ascii="Arial Narrow" w:hAnsi="Arial Narrow"/>
         </w:rPr>
-        <w:t>{school_name}</w:t>
+        <w:t>{</w:t>
+      </w:r>
+      <w:proofErr w:type="spellStart"/>
+      <w:r>
+        <w:rPr>
+          <w:rFonts w:ascii="Arial Narrow" w:hAnsi="Arial Narrow"/>
+        </w:rPr>
+        <w:t>school_name</w:t>
+      </w:r>
+      <w:proofErr w:type="spellEnd"/>
+      <w:r>
+        <w:rPr>
+          <w:rFonts w:ascii="Arial Narrow" w:hAnsi="Arial Narrow"/>
+        </w:rPr>
+        <w:t>}</w:t>
       </w:r>
       <w:r>
         <w:rPr>
@@ -291,7 +441,21 @@
         <w:rPr>
           <w:rFonts w:ascii="Arial Narrow" w:hAnsi="Arial Narrow"/>
         </w:rPr>
-        <w:t>{school_rep_name}</w:t>
+        <w:t>{</w:t>
+      </w:r>
+      <w:proofErr w:type="spellStart"/>
+      <w:r>
+        <w:rPr>
+          <w:rFonts w:ascii="Arial Narrow" w:hAnsi="Arial Narrow"/>
+        </w:rPr>
+        <w:t>school_rep_name</w:t>
+      </w:r>
+      <w:proofErr w:type="spellEnd"/>
+      <w:r>
+        <w:rPr>
+          <w:rFonts w:ascii="Arial Narrow" w:hAnsi="Arial Narrow"/>
+        </w:rPr>
+        <w:t>}</w:t>
       </w:r>
       <w:r>
         <w:rPr>
@@ -321,7 +485,23 @@
           <w:rStyle w:val="Liguvaikefont"/>
           <w:rFonts w:ascii="Arial Narrow" w:hAnsi="Arial Narrow"/>
         </w:rPr>
-        <w:t>{company_name}</w:t>
+        <w:t>{</w:t>
+      </w:r>
+      <w:proofErr w:type="spellStart"/>
+      <w:r>
+        <w:rPr>
+          <w:rStyle w:val="Liguvaikefont"/>
+          <w:rFonts w:ascii="Arial Narrow" w:hAnsi="Arial Narrow"/>
+        </w:rPr>
+        <w:t>company_name</w:t>
+      </w:r>
+      <w:proofErr w:type="spellEnd"/>
+      <w:r>
+        <w:rPr>
+          <w:rStyle w:val="Liguvaikefont"/>
+          <w:rFonts w:ascii="Arial Narrow" w:hAnsi="Arial Narrow"/>
+        </w:rPr>
+        <w:t>}</w:t>
       </w:r>
       <w:r>
         <w:rPr>
@@ -335,7 +515,23 @@
           <w:rStyle w:val="Liguvaikefont"/>
           <w:rFonts w:ascii="Arial Narrow" w:hAnsi="Arial Narrow"/>
         </w:rPr>
-        <w:t>{company_rep_name}</w:t>
+        <w:t>{</w:t>
+      </w:r>
+      <w:proofErr w:type="spellStart"/>
+      <w:r>
+        <w:rPr>
+          <w:rStyle w:val="Liguvaikefont"/>
+          <w:rFonts w:ascii="Arial Narrow" w:hAnsi="Arial Narrow"/>
+        </w:rPr>
+        <w:t>company_rep_name</w:t>
+      </w:r>
+      <w:proofErr w:type="spellEnd"/>
+      <w:r>
+        <w:rPr>
+          <w:rStyle w:val="Liguvaikefont"/>
+          <w:rFonts w:ascii="Arial Narrow" w:hAnsi="Arial Narrow"/>
+        </w:rPr>
+        <w:t>}</w:t>
       </w:r>
       <w:r>
         <w:rPr>
@@ -359,7 +555,23 @@
           <w:rStyle w:val="Liguvaikefont"/>
           <w:rFonts w:ascii="Arial Narrow" w:hAnsi="Arial Narrow"/>
         </w:rPr>
-        <w:t>{school_name}</w:t>
+        <w:t>{</w:t>
+      </w:r>
+      <w:proofErr w:type="spellStart"/>
+      <w:r>
+        <w:rPr>
+          <w:rStyle w:val="Liguvaikefont"/>
+          <w:rFonts w:ascii="Arial Narrow" w:hAnsi="Arial Narrow"/>
+        </w:rPr>
+        <w:t>school_name</w:t>
+      </w:r>
+      <w:proofErr w:type="spellEnd"/>
+      <w:r>
+        <w:rPr>
+          <w:rStyle w:val="Liguvaikefont"/>
+          <w:rFonts w:ascii="Arial Narrow" w:hAnsi="Arial Narrow"/>
+        </w:rPr>
+        <w:t>}</w:t>
       </w:r>
       <w:r>
         <w:rPr>
@@ -375,7 +587,27 @@
           <w:b/>
           <w:bCs/>
         </w:rPr>
-        <w:t>{student_course}</w:t>
+        <w:t>{</w:t>
+      </w:r>
+      <w:proofErr w:type="spellStart"/>
+      <w:r>
+        <w:rPr>
+          <w:rStyle w:val="Liguvaikefont"/>
+          <w:rFonts w:ascii="Arial Narrow" w:hAnsi="Arial Narrow" w:cs="Calibri"/>
+          <w:b/>
+          <w:bCs/>
+        </w:rPr>
+        <w:t>student_course</w:t>
+      </w:r>
+      <w:proofErr w:type="spellEnd"/>
+      <w:r>
+        <w:rPr>
+          <w:rStyle w:val="Liguvaikefont"/>
+          <w:rFonts w:ascii="Arial Narrow" w:hAnsi="Arial Narrow" w:cs="Calibri"/>
+          <w:b/>
+          <w:bCs/>
+        </w:rPr>
+        <w:t>}</w:t>
       </w:r>
       <w:r>
         <w:rPr>
@@ -397,7 +629,23 @@
           <w:rStyle w:val="Liguvaikefont"/>
           <w:rFonts w:ascii="Arial Narrow" w:hAnsi="Arial Narrow"/>
         </w:rPr>
-        <w:t>{student_group}</w:t>
+        <w:t>{</w:t>
+      </w:r>
+      <w:proofErr w:type="spellStart"/>
+      <w:r>
+        <w:rPr>
+          <w:rStyle w:val="Liguvaikefont"/>
+          <w:rFonts w:ascii="Arial Narrow" w:hAnsi="Arial Narrow"/>
+        </w:rPr>
+        <w:t>student_group</w:t>
+      </w:r>
+      <w:proofErr w:type="spellEnd"/>
+      <w:r>
+        <w:rPr>
+          <w:rStyle w:val="Liguvaikefont"/>
+          <w:rFonts w:ascii="Arial Narrow" w:hAnsi="Arial Narrow"/>
+        </w:rPr>
+        <w:t>}</w:t>
       </w:r>
       <w:r>
         <w:rPr>
@@ -411,7 +659,23 @@
           <w:rStyle w:val="Liguvaikefont"/>
           <w:rFonts w:ascii="Arial Narrow" w:hAnsi="Arial Narrow"/>
         </w:rPr>
-        <w:t>{student_name}</w:t>
+        <w:t>{</w:t>
+      </w:r>
+      <w:proofErr w:type="spellStart"/>
+      <w:r>
+        <w:rPr>
+          <w:rStyle w:val="Liguvaikefont"/>
+          <w:rFonts w:ascii="Arial Narrow" w:hAnsi="Arial Narrow"/>
+        </w:rPr>
+        <w:t>student_name</w:t>
+      </w:r>
+      <w:proofErr w:type="spellEnd"/>
+      <w:r>
+        <w:rPr>
+          <w:rStyle w:val="Liguvaikefont"/>
+          <w:rFonts w:ascii="Arial Narrow" w:hAnsi="Arial Narrow"/>
+        </w:rPr>
+        <w:t>}</w:t>
       </w:r>
       <w:r>
         <w:rPr>
@@ -523,7 +787,21 @@
         <w:rPr>
           <w:rFonts w:ascii="Arial Narrow" w:hAnsi="Arial Narrow"/>
         </w:rPr>
-        <w:t>{practice_date_start}</w:t>
+        <w:t>{</w:t>
+      </w:r>
+      <w:proofErr w:type="spellStart"/>
+      <w:r>
+        <w:rPr>
+          <w:rFonts w:ascii="Arial Narrow" w:hAnsi="Arial Narrow"/>
+        </w:rPr>
+        <w:t>practice_date_start</w:t>
+      </w:r>
+      <w:proofErr w:type="spellEnd"/>
+      <w:r>
+        <w:rPr>
+          <w:rFonts w:ascii="Arial Narrow" w:hAnsi="Arial Narrow"/>
+        </w:rPr>
+        <w:t>}</w:t>
       </w:r>
       <w:r>
         <w:rPr>
@@ -535,7 +813,21 @@
         <w:rPr>
           <w:rFonts w:ascii="Arial Narrow" w:hAnsi="Arial Narrow"/>
         </w:rPr>
-        <w:t>{practice_date_end}</w:t>
+        <w:t>{</w:t>
+      </w:r>
+      <w:proofErr w:type="spellStart"/>
+      <w:r>
+        <w:rPr>
+          <w:rFonts w:ascii="Arial Narrow" w:hAnsi="Arial Narrow"/>
+        </w:rPr>
+        <w:t>practice_date_end</w:t>
+      </w:r>
+      <w:proofErr w:type="spellEnd"/>
+      <w:r>
+        <w:rPr>
+          <w:rFonts w:ascii="Arial Narrow" w:hAnsi="Arial Narrow"/>
+        </w:rPr>
+        <w:t>}</w:t>
       </w:r>
       <w:r>
         <w:rPr>
@@ -563,7 +855,21 @@
         <w:rPr>
           <w:rFonts w:ascii="Arial Narrow" w:hAnsi="Arial Narrow"/>
         </w:rPr>
-        <w:t>{duration_weeks}</w:t>
+        <w:t>{</w:t>
+      </w:r>
+      <w:proofErr w:type="spellStart"/>
+      <w:r>
+        <w:rPr>
+          <w:rFonts w:ascii="Arial Narrow" w:hAnsi="Arial Narrow"/>
+        </w:rPr>
+        <w:t>duration_weeks</w:t>
+      </w:r>
+      <w:proofErr w:type="spellEnd"/>
+      <w:r>
+        <w:rPr>
+          <w:rFonts w:ascii="Arial Narrow" w:hAnsi="Arial Narrow"/>
+        </w:rPr>
+        <w:t>}</w:t>
       </w:r>
       <w:r>
         <w:rPr>
@@ -575,7 +881,21 @@
         <w:rPr>
           <w:rFonts w:ascii="Arial Narrow" w:hAnsi="Arial Narrow"/>
         </w:rPr>
-        <w:t>{duration_hours}</w:t>
+        <w:t>{</w:t>
+      </w:r>
+      <w:proofErr w:type="spellStart"/>
+      <w:r>
+        <w:rPr>
+          <w:rFonts w:ascii="Arial Narrow" w:hAnsi="Arial Narrow"/>
+        </w:rPr>
+        <w:t>duration_hours</w:t>
+      </w:r>
+      <w:proofErr w:type="spellEnd"/>
+      <w:r>
+        <w:rPr>
+          <w:rFonts w:ascii="Arial Narrow" w:hAnsi="Arial Narrow"/>
+        </w:rPr>
+        <w:t>}</w:t>
       </w:r>
       <w:r>
         <w:rPr>
@@ -1525,6 +1845,7 @@
               </w:rPr>
               <w:t>{</w:t>
             </w:r>
+            <w:proofErr w:type="spellStart"/>
             <w:r>
               <w:rPr>
                 <w:rStyle w:val="Liguvaikefont"/>
@@ -1532,6 +1853,7 @@
               </w:rPr>
               <w:t>school_contact_name</w:t>
             </w:r>
+            <w:proofErr w:type="spellEnd"/>
             <w:r>
               <w:rPr>
                 <w:rStyle w:val="Liguvaikefont"/>
@@ -1560,12 +1882,14 @@
               </w:rPr>
               <w:t>{</w:t>
             </w:r>
+            <w:proofErr w:type="spellStart"/>
             <w:r>
               <w:rPr>
                 <w:rFonts w:ascii="Arial Narrow" w:hAnsi="Arial Narrow"/>
               </w:rPr>
               <w:t>school_contact_phone</w:t>
             </w:r>
+            <w:proofErr w:type="spellEnd"/>
             <w:r>
               <w:rPr>
                 <w:rFonts w:ascii="Arial Narrow" w:hAnsi="Arial Narrow"/>
@@ -1601,6 +1925,7 @@
               </w:rPr>
               <w:t>{</w:t>
             </w:r>
+            <w:proofErr w:type="spellStart"/>
             <w:r>
               <w:rPr>
                 <w:rStyle w:val="Liguvaikefont"/>
@@ -1608,6 +1933,7 @@
               </w:rPr>
               <w:t>school_contact_position</w:t>
             </w:r>
+            <w:proofErr w:type="spellEnd"/>
             <w:r>
               <w:rPr>
                 <w:rStyle w:val="Liguvaikefont"/>
@@ -1631,6 +1957,7 @@
               </w:rPr>
               <w:t>{</w:t>
             </w:r>
+            <w:proofErr w:type="spellStart"/>
             <w:r>
               <w:rPr>
                 <w:rStyle w:val="Liguvaikefont"/>
@@ -1638,6 +1965,7 @@
               </w:rPr>
               <w:t>school_contact_email</w:t>
             </w:r>
+            <w:proofErr w:type="spellEnd"/>
             <w:r>
               <w:rPr>
                 <w:rStyle w:val="Liguvaikefont"/>
@@ -1717,6 +2045,7 @@
               </w:rPr>
               <w:t>{</w:t>
             </w:r>
+            <w:proofErr w:type="spellStart"/>
             <w:r>
               <w:rPr>
                 <w:rStyle w:val="Liguvaikefont"/>
@@ -1724,6 +2053,7 @@
               </w:rPr>
               <w:t>company_contact_name</w:t>
             </w:r>
+            <w:proofErr w:type="spellEnd"/>
             <w:r>
               <w:rPr>
                 <w:rStyle w:val="Liguvaikefont"/>
@@ -1754,6 +2084,7 @@
               </w:rPr>
               <w:t>{</w:t>
             </w:r>
+            <w:proofErr w:type="spellStart"/>
             <w:r>
               <w:rPr>
                 <w:rStyle w:val="Liguvaikefont"/>
@@ -1761,6 +2092,7 @@
               </w:rPr>
               <w:t>company_contact_phone</w:t>
             </w:r>
+            <w:proofErr w:type="spellEnd"/>
             <w:r>
               <w:rPr>
                 <w:rStyle w:val="Liguvaikefont"/>
@@ -1797,6 +2129,7 @@
               </w:rPr>
               <w:t>{</w:t>
             </w:r>
+            <w:proofErr w:type="spellStart"/>
             <w:r>
               <w:rPr>
                 <w:rStyle w:val="Liguvaikefont"/>
@@ -1804,6 +2137,7 @@
               </w:rPr>
               <w:t>company_contact_position</w:t>
             </w:r>
+            <w:proofErr w:type="spellEnd"/>
             <w:r>
               <w:rPr>
                 <w:rStyle w:val="Liguvaikefont"/>
@@ -1824,6 +2158,7 @@
               </w:rPr>
               <w:t>{</w:t>
             </w:r>
+            <w:proofErr w:type="spellStart"/>
             <w:r>
               <w:rPr>
                 <w:rStyle w:val="Liguvaikefont"/>
@@ -1831,6 +2166,7 @@
               </w:rPr>
               <w:t>company_contact_email</w:t>
             </w:r>
+            <w:proofErr w:type="spellEnd"/>
             <w:r>
               <w:rPr>
                 <w:rStyle w:val="Liguvaikefont"/>
@@ -1996,6 +2332,9 @@
         <w:gridCol w:w="3115"/>
       </w:tblGrid>
       <w:tr>
+        <w:trPr>
+          <w:trHeight w:val="3666"/>
+        </w:trPr>
         <w:tc>
           <w:tcPr>
             <w:tcW w:w="3114" w:type="dxa"/>
@@ -2035,61 +2374,108 @@
                 <w:rStyle w:val="Liguvaikefont"/>
                 <w:rFonts w:ascii="Arial Narrow" w:eastAsia="Calibri" w:hAnsi="Arial Narrow" w:cs="Times New Roman"/>
               </w:rPr>
-              <w:t>{school_name}</w:t>
-            </w:r>
-          </w:p>
-          <w:p>
-            <w:pPr>
-              <w:rPr>
-                <w:rFonts w:ascii="Arial Narrow" w:eastAsia="Calibri" w:hAnsi="Arial Narrow" w:cs="Times New Roman"/>
-              </w:rPr>
-            </w:pPr>
-            <w:r>
-              <w:rPr>
-                <w:rFonts w:ascii="Arial Narrow" w:eastAsia="Calibri" w:hAnsi="Arial Narrow" w:cs="Times New Roman"/>
-              </w:rPr>
-              <w:t>{school_address}</w:t>
-            </w:r>
-          </w:p>
-          <w:p>
-            <w:pPr>
-              <w:rPr>
-                <w:rFonts w:ascii="Arial Narrow" w:eastAsia="Calibri" w:hAnsi="Arial Narrow" w:cs="Times New Roman"/>
-              </w:rPr>
-            </w:pPr>
-            <w:r>
-              <w:rPr>
-                <w:rFonts w:ascii="Arial Narrow" w:eastAsia="Calibri" w:hAnsi="Arial Narrow" w:cs="Times New Roman"/>
-              </w:rPr>
-              <w:t>{school_zip}</w:t>
-            </w:r>
-            <w:r>
-              <w:rPr>
-                <w:rFonts w:ascii="Arial Narrow" w:eastAsia="Calibri" w:hAnsi="Arial Narrow" w:cs="Times New Roman"/>
-              </w:rPr>
-              <w:t xml:space="preserve"> </w:t>
-            </w:r>
-            <w:r>
-              <w:rPr>
-                <w:rFonts w:ascii="Arial Narrow" w:eastAsia="Calibri" w:hAnsi="Arial Narrow" w:cs="Times New Roman"/>
-              </w:rPr>
-              <w:t>{school_city}</w:t>
-            </w:r>
-          </w:p>
-          <w:p>
-            <w:pPr>
-              <w:rPr>
-                <w:rFonts w:ascii="Arial Narrow" w:eastAsia="Calibri" w:hAnsi="Arial Narrow" w:cs="Times New Roman"/>
-              </w:rPr>
-            </w:pPr>
-          </w:p>
-          <w:p>
-            <w:pPr>
-              <w:rPr>
-                <w:rStyle w:val="Liguvaikefont"/>
-                <w:rFonts w:ascii="Arial Narrow" w:eastAsia="Calibri" w:hAnsi="Arial Narrow" w:cs="Times New Roman"/>
-              </w:rPr>
-            </w:pPr>
+              <w:t>{</w:t>
+            </w:r>
+            <w:proofErr w:type="spellStart"/>
+            <w:r>
+              <w:rPr>
+                <w:rStyle w:val="Liguvaikefont"/>
+                <w:rFonts w:ascii="Arial Narrow" w:eastAsia="Calibri" w:hAnsi="Arial Narrow" w:cs="Times New Roman"/>
+              </w:rPr>
+              <w:t>school_name</w:t>
+            </w:r>
+            <w:proofErr w:type="spellEnd"/>
+            <w:r>
+              <w:rPr>
+                <w:rStyle w:val="Liguvaikefont"/>
+                <w:rFonts w:ascii="Arial Narrow" w:eastAsia="Calibri" w:hAnsi="Arial Narrow" w:cs="Times New Roman"/>
+              </w:rPr>
+              <w:t>}</w:t>
+            </w:r>
+          </w:p>
+          <w:p>
+            <w:pPr>
+              <w:rPr>
+                <w:rFonts w:ascii="Arial Narrow" w:eastAsia="Calibri" w:hAnsi="Arial Narrow" w:cs="Times New Roman"/>
+              </w:rPr>
+            </w:pPr>
+            <w:r>
+              <w:rPr>
+                <w:rFonts w:ascii="Arial Narrow" w:eastAsia="Calibri" w:hAnsi="Arial Narrow" w:cs="Times New Roman"/>
+              </w:rPr>
+              <w:t>{</w:t>
+            </w:r>
+            <w:proofErr w:type="spellStart"/>
+            <w:r>
+              <w:rPr>
+                <w:rFonts w:ascii="Arial Narrow" w:eastAsia="Calibri" w:hAnsi="Arial Narrow" w:cs="Times New Roman"/>
+              </w:rPr>
+              <w:t>school_address</w:t>
+            </w:r>
+            <w:proofErr w:type="spellEnd"/>
+            <w:r>
+              <w:rPr>
+                <w:rFonts w:ascii="Arial Narrow" w:eastAsia="Calibri" w:hAnsi="Arial Narrow" w:cs="Times New Roman"/>
+              </w:rPr>
+              <w:t>}</w:t>
+            </w:r>
+          </w:p>
+          <w:p>
+            <w:pPr>
+              <w:rPr>
+                <w:rFonts w:ascii="Arial Narrow" w:eastAsia="Calibri" w:hAnsi="Arial Narrow" w:cs="Times New Roman"/>
+              </w:rPr>
+            </w:pPr>
+            <w:r>
+              <w:rPr>
+                <w:rFonts w:ascii="Arial Narrow" w:eastAsia="Calibri" w:hAnsi="Arial Narrow" w:cs="Times New Roman"/>
+              </w:rPr>
+              <w:t>{</w:t>
+            </w:r>
+            <w:proofErr w:type="spellStart"/>
+            <w:r>
+              <w:rPr>
+                <w:rFonts w:ascii="Arial Narrow" w:eastAsia="Calibri" w:hAnsi="Arial Narrow" w:cs="Times New Roman"/>
+              </w:rPr>
+              <w:t>school_zip</w:t>
+            </w:r>
+            <w:proofErr w:type="spellEnd"/>
+            <w:r>
+              <w:rPr>
+                <w:rFonts w:ascii="Arial Narrow" w:eastAsia="Calibri" w:hAnsi="Arial Narrow" w:cs="Times New Roman"/>
+              </w:rPr>
+              <w:t>} {</w:t>
+            </w:r>
+            <w:proofErr w:type="spellStart"/>
+            <w:r>
+              <w:rPr>
+                <w:rFonts w:ascii="Arial Narrow" w:eastAsia="Calibri" w:hAnsi="Arial Narrow" w:cs="Times New Roman"/>
+              </w:rPr>
+              <w:t>school_city</w:t>
+            </w:r>
+            <w:proofErr w:type="spellEnd"/>
+            <w:r>
+              <w:rPr>
+                <w:rFonts w:ascii="Arial Narrow" w:eastAsia="Calibri" w:hAnsi="Arial Narrow" w:cs="Times New Roman"/>
+              </w:rPr>
+              <w:t>}</w:t>
+            </w:r>
+          </w:p>
+          <w:p>
+            <w:pPr>
+              <w:rPr>
+                <w:rFonts w:ascii="Arial Narrow" w:eastAsia="Calibri" w:hAnsi="Arial Narrow" w:cs="Times New Roman"/>
+              </w:rPr>
+            </w:pPr>
+          </w:p>
+          <w:p>
+            <w:pPr>
+              <w:rPr>
+                <w:rStyle w:val="Liguvaikefont"/>
+                <w:rFonts w:ascii="Arial Narrow" w:eastAsia="Calibri" w:hAnsi="Arial Narrow" w:cs="Times New Roman"/>
+              </w:rPr>
+            </w:pPr>
+            <w:proofErr w:type="spellStart"/>
             <w:r>
               <w:rPr>
                 <w:rStyle w:val="Liguvaikefont"/>
@@ -2107,6 +2493,7 @@
               </w:rPr>
               <w:t>eg.kood</w:t>
             </w:r>
+            <w:proofErr w:type="spellEnd"/>
             <w:r>
               <w:rPr>
                 <w:rStyle w:val="Liguvaikefont"/>
@@ -2120,7 +2507,23 @@
                 <w:rStyle w:val="Liguvaikefont"/>
                 <w:rFonts w:ascii="Arial Narrow" w:eastAsia="Calibri" w:hAnsi="Arial Narrow" w:cs="Times New Roman"/>
               </w:rPr>
-              <w:t>{school_reg_code}</w:t>
+              <w:t>{</w:t>
+            </w:r>
+            <w:proofErr w:type="spellStart"/>
+            <w:r>
+              <w:rPr>
+                <w:rStyle w:val="Liguvaikefont"/>
+                <w:rFonts w:ascii="Arial Narrow" w:eastAsia="Calibri" w:hAnsi="Arial Narrow" w:cs="Times New Roman"/>
+              </w:rPr>
+              <w:t>school_reg_code</w:t>
+            </w:r>
+            <w:proofErr w:type="spellEnd"/>
+            <w:r>
+              <w:rPr>
+                <w:rStyle w:val="Liguvaikefont"/>
+                <w:rFonts w:ascii="Arial Narrow" w:eastAsia="Calibri" w:hAnsi="Arial Narrow" w:cs="Times New Roman"/>
+              </w:rPr>
+              <w:t>}</w:t>
             </w:r>
           </w:p>
           <w:p>
@@ -2139,7 +2542,21 @@
               <w:rPr>
                 <w:rFonts w:ascii="Arial Narrow" w:eastAsia="Calibri" w:hAnsi="Arial Narrow" w:cs="Times New Roman"/>
               </w:rPr>
-              <w:t>{school_phone_number}</w:t>
+              <w:t>{</w:t>
+            </w:r>
+            <w:proofErr w:type="spellStart"/>
+            <w:r>
+              <w:rPr>
+                <w:rFonts w:ascii="Arial Narrow" w:eastAsia="Calibri" w:hAnsi="Arial Narrow" w:cs="Times New Roman"/>
+              </w:rPr>
+              <w:t>school_phone_number</w:t>
+            </w:r>
+            <w:proofErr w:type="spellEnd"/>
+            <w:r>
+              <w:rPr>
+                <w:rFonts w:ascii="Arial Narrow" w:eastAsia="Calibri" w:hAnsi="Arial Narrow" w:cs="Times New Roman"/>
+              </w:rPr>
+              <w:t>}</w:t>
             </w:r>
           </w:p>
           <w:p>
@@ -2204,15 +2621,50 @@
                 <w:rStyle w:val="Liguvaikefont"/>
                 <w:rFonts w:ascii="Arial Narrow" w:eastAsia="Calibri" w:hAnsi="Arial Narrow" w:cs="Times New Roman"/>
               </w:rPr>
-              <w:t>{school_rep_name}</w:t>
-            </w:r>
-          </w:p>
-          <w:p>
-            <w:r>
-              <w:rPr>
-                <w:rFonts w:ascii="Arial Narrow" w:eastAsia="Calibri" w:hAnsi="Arial Narrow" w:cs="Times New Roman"/>
-              </w:rPr>
-              <w:t>{school_rep_position}</w:t>
+              <w:t>{</w:t>
+            </w:r>
+            <w:proofErr w:type="spellStart"/>
+            <w:r>
+              <w:rPr>
+                <w:rStyle w:val="Liguvaikefont"/>
+                <w:rFonts w:ascii="Arial Narrow" w:eastAsia="Calibri" w:hAnsi="Arial Narrow" w:cs="Times New Roman"/>
+              </w:rPr>
+              <w:t>school_rep_name</w:t>
+            </w:r>
+            <w:proofErr w:type="spellEnd"/>
+            <w:r>
+              <w:rPr>
+                <w:rStyle w:val="Liguvaikefont"/>
+                <w:rFonts w:ascii="Arial Narrow" w:eastAsia="Calibri" w:hAnsi="Arial Narrow" w:cs="Times New Roman"/>
+              </w:rPr>
+              <w:t>}</w:t>
+            </w:r>
+          </w:p>
+          <w:p>
+            <w:pPr>
+              <w:rPr>
+                <w:rFonts w:ascii="Arial Narrow" w:hAnsi="Arial Narrow"/>
+              </w:rPr>
+            </w:pPr>
+            <w:r>
+              <w:rPr>
+                <w:rFonts w:ascii="Arial Narrow" w:eastAsia="Calibri" w:hAnsi="Arial Narrow" w:cs="Times New Roman"/>
+              </w:rPr>
+              <w:t>{</w:t>
+            </w:r>
+            <w:proofErr w:type="spellStart"/>
+            <w:r>
+              <w:rPr>
+                <w:rFonts w:ascii="Arial Narrow" w:eastAsia="Calibri" w:hAnsi="Arial Narrow" w:cs="Times New Roman"/>
+              </w:rPr>
+              <w:t>school_rep_position</w:t>
+            </w:r>
+            <w:proofErr w:type="spellEnd"/>
+            <w:r>
+              <w:rPr>
+                <w:rFonts w:ascii="Arial Narrow" w:eastAsia="Calibri" w:hAnsi="Arial Narrow" w:cs="Times New Roman"/>
+              </w:rPr>
+              <w:t>}</w:t>
             </w:r>
           </w:p>
         </w:tc>
@@ -2255,61 +2707,108 @@
                 <w:rStyle w:val="Liguvaikefont"/>
                 <w:rFonts w:ascii="Arial Narrow" w:eastAsia="Calibri" w:hAnsi="Arial Narrow" w:cs="Times New Roman"/>
               </w:rPr>
-              <w:t>{company_name}</w:t>
-            </w:r>
-          </w:p>
-          <w:p>
-            <w:pPr>
-              <w:rPr>
-                <w:rFonts w:ascii="Arial Narrow" w:eastAsia="Calibri" w:hAnsi="Arial Narrow" w:cs="Times New Roman"/>
-              </w:rPr>
-            </w:pPr>
-            <w:r>
-              <w:rPr>
-                <w:rFonts w:ascii="Arial Narrow" w:eastAsia="Calibri" w:hAnsi="Arial Narrow" w:cs="Times New Roman"/>
-              </w:rPr>
-              <w:t>{company_address}</w:t>
-            </w:r>
-          </w:p>
-          <w:p>
-            <w:pPr>
-              <w:rPr>
-                <w:rFonts w:ascii="Arial Narrow" w:eastAsia="Calibri" w:hAnsi="Arial Narrow" w:cs="Times New Roman"/>
-              </w:rPr>
-            </w:pPr>
-            <w:r>
-              <w:rPr>
-                <w:rFonts w:ascii="Arial Narrow" w:eastAsia="Calibri" w:hAnsi="Arial Narrow" w:cs="Times New Roman"/>
-              </w:rPr>
-              <w:t>{company_zip}</w:t>
-            </w:r>
-            <w:r>
-              <w:rPr>
-                <w:rFonts w:ascii="Arial Narrow" w:eastAsia="Calibri" w:hAnsi="Arial Narrow" w:cs="Times New Roman"/>
-              </w:rPr>
-              <w:t xml:space="preserve"> </w:t>
-            </w:r>
-            <w:r>
-              <w:rPr>
-                <w:rFonts w:ascii="Arial Narrow" w:eastAsia="Calibri" w:hAnsi="Arial Narrow" w:cs="Times New Roman"/>
-              </w:rPr>
-              <w:t>{company_city}</w:t>
-            </w:r>
-          </w:p>
-          <w:p>
-            <w:pPr>
-              <w:rPr>
-                <w:rFonts w:ascii="Arial Narrow" w:eastAsia="Calibri" w:hAnsi="Arial Narrow" w:cs="Times New Roman"/>
-              </w:rPr>
-            </w:pPr>
-          </w:p>
-          <w:p>
-            <w:pPr>
-              <w:rPr>
-                <w:rStyle w:val="Liguvaikefont"/>
-                <w:rFonts w:ascii="Arial Narrow" w:eastAsia="Calibri" w:hAnsi="Arial Narrow" w:cs="Times New Roman"/>
-              </w:rPr>
-            </w:pPr>
+              <w:t>{</w:t>
+            </w:r>
+            <w:proofErr w:type="spellStart"/>
+            <w:r>
+              <w:rPr>
+                <w:rStyle w:val="Liguvaikefont"/>
+                <w:rFonts w:ascii="Arial Narrow" w:eastAsia="Calibri" w:hAnsi="Arial Narrow" w:cs="Times New Roman"/>
+              </w:rPr>
+              <w:t>company_name</w:t>
+            </w:r>
+            <w:proofErr w:type="spellEnd"/>
+            <w:r>
+              <w:rPr>
+                <w:rStyle w:val="Liguvaikefont"/>
+                <w:rFonts w:ascii="Arial Narrow" w:eastAsia="Calibri" w:hAnsi="Arial Narrow" w:cs="Times New Roman"/>
+              </w:rPr>
+              <w:t>}</w:t>
+            </w:r>
+          </w:p>
+          <w:p>
+            <w:pPr>
+              <w:rPr>
+                <w:rFonts w:ascii="Arial Narrow" w:eastAsia="Calibri" w:hAnsi="Arial Narrow" w:cs="Times New Roman"/>
+              </w:rPr>
+            </w:pPr>
+            <w:r>
+              <w:rPr>
+                <w:rFonts w:ascii="Arial Narrow" w:eastAsia="Calibri" w:hAnsi="Arial Narrow" w:cs="Times New Roman"/>
+              </w:rPr>
+              <w:t>{</w:t>
+            </w:r>
+            <w:proofErr w:type="spellStart"/>
+            <w:r>
+              <w:rPr>
+                <w:rFonts w:ascii="Arial Narrow" w:eastAsia="Calibri" w:hAnsi="Arial Narrow" w:cs="Times New Roman"/>
+              </w:rPr>
+              <w:t>company_address</w:t>
+            </w:r>
+            <w:proofErr w:type="spellEnd"/>
+            <w:r>
+              <w:rPr>
+                <w:rFonts w:ascii="Arial Narrow" w:eastAsia="Calibri" w:hAnsi="Arial Narrow" w:cs="Times New Roman"/>
+              </w:rPr>
+              <w:t>}</w:t>
+            </w:r>
+          </w:p>
+          <w:p>
+            <w:pPr>
+              <w:rPr>
+                <w:rFonts w:ascii="Arial Narrow" w:eastAsia="Calibri" w:hAnsi="Arial Narrow" w:cs="Times New Roman"/>
+              </w:rPr>
+            </w:pPr>
+            <w:r>
+              <w:rPr>
+                <w:rFonts w:ascii="Arial Narrow" w:eastAsia="Calibri" w:hAnsi="Arial Narrow" w:cs="Times New Roman"/>
+              </w:rPr>
+              <w:t>{</w:t>
+            </w:r>
+            <w:proofErr w:type="spellStart"/>
+            <w:r>
+              <w:rPr>
+                <w:rFonts w:ascii="Arial Narrow" w:eastAsia="Calibri" w:hAnsi="Arial Narrow" w:cs="Times New Roman"/>
+              </w:rPr>
+              <w:t>company_zip</w:t>
+            </w:r>
+            <w:proofErr w:type="spellEnd"/>
+            <w:r>
+              <w:rPr>
+                <w:rFonts w:ascii="Arial Narrow" w:eastAsia="Calibri" w:hAnsi="Arial Narrow" w:cs="Times New Roman"/>
+              </w:rPr>
+              <w:t>} {</w:t>
+            </w:r>
+            <w:proofErr w:type="spellStart"/>
+            <w:r>
+              <w:rPr>
+                <w:rFonts w:ascii="Arial Narrow" w:eastAsia="Calibri" w:hAnsi="Arial Narrow" w:cs="Times New Roman"/>
+              </w:rPr>
+              <w:t>company_city</w:t>
+            </w:r>
+            <w:proofErr w:type="spellEnd"/>
+            <w:r>
+              <w:rPr>
+                <w:rFonts w:ascii="Arial Narrow" w:eastAsia="Calibri" w:hAnsi="Arial Narrow" w:cs="Times New Roman"/>
+              </w:rPr>
+              <w:t>}</w:t>
+            </w:r>
+          </w:p>
+          <w:p>
+            <w:pPr>
+              <w:rPr>
+                <w:rFonts w:ascii="Arial Narrow" w:eastAsia="Calibri" w:hAnsi="Arial Narrow" w:cs="Times New Roman"/>
+              </w:rPr>
+            </w:pPr>
+          </w:p>
+          <w:p>
+            <w:pPr>
+              <w:rPr>
+                <w:rStyle w:val="Liguvaikefont"/>
+                <w:rFonts w:ascii="Arial Narrow" w:eastAsia="Calibri" w:hAnsi="Arial Narrow" w:cs="Times New Roman"/>
+              </w:rPr>
+            </w:pPr>
+            <w:proofErr w:type="spellStart"/>
             <w:r>
               <w:rPr>
                 <w:rStyle w:val="Liguvaikefont"/>
@@ -2327,6 +2826,7 @@
               </w:rPr>
               <w:t>eg.kood</w:t>
             </w:r>
+            <w:proofErr w:type="spellEnd"/>
             <w:r>
               <w:rPr>
                 <w:rStyle w:val="Liguvaikefont"/>
@@ -2340,7 +2840,23 @@
                 <w:rStyle w:val="Liguvaikefont"/>
                 <w:rFonts w:ascii="Arial Narrow" w:eastAsia="Calibri" w:hAnsi="Arial Narrow" w:cs="Times New Roman"/>
               </w:rPr>
-              <w:t>{company_reg_code}</w:t>
+              <w:t>{</w:t>
+            </w:r>
+            <w:proofErr w:type="spellStart"/>
+            <w:r>
+              <w:rPr>
+                <w:rStyle w:val="Liguvaikefont"/>
+                <w:rFonts w:ascii="Arial Narrow" w:eastAsia="Calibri" w:hAnsi="Arial Narrow" w:cs="Times New Roman"/>
+              </w:rPr>
+              <w:t>company_reg_code</w:t>
+            </w:r>
+            <w:proofErr w:type="spellEnd"/>
+            <w:r>
+              <w:rPr>
+                <w:rStyle w:val="Liguvaikefont"/>
+                <w:rFonts w:ascii="Arial Narrow" w:eastAsia="Calibri" w:hAnsi="Arial Narrow" w:cs="Times New Roman"/>
+              </w:rPr>
+              <w:t>}</w:t>
             </w:r>
           </w:p>
           <w:p>
@@ -2359,10 +2875,30 @@
               <w:rPr>
                 <w:rFonts w:ascii="Arial Narrow" w:eastAsia="Calibri" w:hAnsi="Arial Narrow" w:cs="Times New Roman"/>
               </w:rPr>
-              <w:t>{company_phone_number}</w:t>
-            </w:r>
-          </w:p>
-          <w:p/>
+              <w:t>{</w:t>
+            </w:r>
+            <w:proofErr w:type="spellStart"/>
+            <w:r>
+              <w:rPr>
+                <w:rFonts w:ascii="Arial Narrow" w:eastAsia="Calibri" w:hAnsi="Arial Narrow" w:cs="Times New Roman"/>
+              </w:rPr>
+              <w:t>company_phone_number</w:t>
+            </w:r>
+            <w:proofErr w:type="spellEnd"/>
+            <w:r>
+              <w:rPr>
+                <w:rFonts w:ascii="Arial Narrow" w:eastAsia="Calibri" w:hAnsi="Arial Narrow" w:cs="Times New Roman"/>
+              </w:rPr>
+              <w:t>}</w:t>
+            </w:r>
+          </w:p>
+          <w:p>
+            <w:pPr>
+              <w:rPr>
+                <w:rFonts w:ascii="Arial Narrow" w:hAnsi="Arial Narrow"/>
+              </w:rPr>
+            </w:pPr>
+          </w:p>
           <w:p>
             <w:pPr>
               <w:rPr>
@@ -2396,28 +2932,69 @@
               <w:t>/allkirjastatud digitaalselt/</w:t>
             </w:r>
           </w:p>
-          <w:p/>
-          <w:p>
-            <w:pPr>
-              <w:rPr>
-                <w:rStyle w:val="Liguvaikefont"/>
-                <w:rFonts w:ascii="Arial Narrow" w:eastAsia="Calibri" w:hAnsi="Arial Narrow" w:cs="Times New Roman"/>
-              </w:rPr>
-            </w:pPr>
-            <w:r>
-              <w:rPr>
-                <w:rStyle w:val="Liguvaikefont"/>
-                <w:rFonts w:ascii="Arial Narrow" w:eastAsia="Calibri" w:hAnsi="Arial Narrow" w:cs="Times New Roman"/>
-              </w:rPr>
-              <w:t>{company_rep_name}</w:t>
-            </w:r>
-          </w:p>
-          <w:p>
-            <w:r>
-              <w:rPr>
-                <w:rFonts w:ascii="Arial Narrow" w:eastAsia="Calibri" w:hAnsi="Arial Narrow" w:cs="Times New Roman"/>
-              </w:rPr>
-              <w:t>{company_rep_position}</w:t>
+          <w:p>
+            <w:pPr>
+              <w:rPr>
+                <w:rFonts w:ascii="Arial Narrow" w:hAnsi="Arial Narrow"/>
+              </w:rPr>
+            </w:pPr>
+          </w:p>
+          <w:p>
+            <w:pPr>
+              <w:rPr>
+                <w:rStyle w:val="Liguvaikefont"/>
+                <w:rFonts w:ascii="Arial Narrow" w:eastAsia="Calibri" w:hAnsi="Arial Narrow" w:cs="Times New Roman"/>
+              </w:rPr>
+            </w:pPr>
+            <w:r>
+              <w:rPr>
+                <w:rStyle w:val="Liguvaikefont"/>
+                <w:rFonts w:ascii="Arial Narrow" w:eastAsia="Calibri" w:hAnsi="Arial Narrow" w:cs="Times New Roman"/>
+              </w:rPr>
+              <w:t>{</w:t>
+            </w:r>
+            <w:proofErr w:type="spellStart"/>
+            <w:r>
+              <w:rPr>
+                <w:rStyle w:val="Liguvaikefont"/>
+                <w:rFonts w:ascii="Arial Narrow" w:eastAsia="Calibri" w:hAnsi="Arial Narrow" w:cs="Times New Roman"/>
+              </w:rPr>
+              <w:t>company_rep_name</w:t>
+            </w:r>
+            <w:proofErr w:type="spellEnd"/>
+            <w:r>
+              <w:rPr>
+                <w:rStyle w:val="Liguvaikefont"/>
+                <w:rFonts w:ascii="Arial Narrow" w:eastAsia="Calibri" w:hAnsi="Arial Narrow" w:cs="Times New Roman"/>
+              </w:rPr>
+              <w:t>}</w:t>
+            </w:r>
+          </w:p>
+          <w:p>
+            <w:pPr>
+              <w:rPr>
+                <w:rFonts w:ascii="Arial Narrow" w:hAnsi="Arial Narrow"/>
+              </w:rPr>
+            </w:pPr>
+            <w:r>
+              <w:rPr>
+                <w:rFonts w:ascii="Arial Narrow" w:eastAsia="Calibri" w:hAnsi="Arial Narrow" w:cs="Times New Roman"/>
+              </w:rPr>
+              <w:t>{</w:t>
+            </w:r>
+            <w:proofErr w:type="spellStart"/>
+            <w:r>
+              <w:rPr>
+                <w:rFonts w:ascii="Arial Narrow" w:eastAsia="Calibri" w:hAnsi="Arial Narrow" w:cs="Times New Roman"/>
+              </w:rPr>
+              <w:t>company_rep_position</w:t>
+            </w:r>
+            <w:proofErr w:type="spellEnd"/>
+            <w:r>
+              <w:rPr>
+                <w:rFonts w:ascii="Arial Narrow" w:eastAsia="Calibri" w:hAnsi="Arial Narrow" w:cs="Times New Roman"/>
+              </w:rPr>
+              <w:t>}</w:t>
             </w:r>
           </w:p>
         </w:tc>
@@ -2460,7 +3037,23 @@
                 <w:rStyle w:val="Liguvaikefont"/>
                 <w:rFonts w:ascii="Arial Narrow" w:eastAsia="Calibri" w:hAnsi="Arial Narrow" w:cs="Times New Roman"/>
               </w:rPr>
-              <w:t>{student_name}</w:t>
+              <w:t>{</w:t>
+            </w:r>
+            <w:proofErr w:type="spellStart"/>
+            <w:r>
+              <w:rPr>
+                <w:rStyle w:val="Liguvaikefont"/>
+                <w:rFonts w:ascii="Arial Narrow" w:eastAsia="Calibri" w:hAnsi="Arial Narrow" w:cs="Times New Roman"/>
+              </w:rPr>
+              <w:t>student_name</w:t>
+            </w:r>
+            <w:proofErr w:type="spellEnd"/>
+            <w:r>
+              <w:rPr>
+                <w:rStyle w:val="Liguvaikefont"/>
+                <w:rFonts w:ascii="Arial Narrow" w:eastAsia="Calibri" w:hAnsi="Arial Narrow" w:cs="Times New Roman"/>
+              </w:rPr>
+              <w:t>}</w:t>
             </w:r>
             <w:r>
               <w:rPr>
@@ -2482,7 +3075,21 @@
               <w:rPr>
                 <w:rFonts w:ascii="Arial Narrow" w:hAnsi="Arial Narrow"/>
               </w:rPr>
-              <w:t>{student_address}</w:t>
+              <w:t>{</w:t>
+            </w:r>
+            <w:proofErr w:type="spellStart"/>
+            <w:r>
+              <w:rPr>
+                <w:rFonts w:ascii="Arial Narrow" w:hAnsi="Arial Narrow"/>
+              </w:rPr>
+              <w:t>student_address</w:t>
+            </w:r>
+            <w:proofErr w:type="spellEnd"/>
+            <w:r>
+              <w:rPr>
+                <w:rFonts w:ascii="Arial Narrow" w:hAnsi="Arial Narrow"/>
+              </w:rPr>
+              <w:t>}</w:t>
             </w:r>
           </w:p>
           <w:p>
@@ -2497,23 +3104,51 @@
               <w:rPr>
                 <w:rFonts w:ascii="Arial Narrow" w:hAnsi="Arial Narrow"/>
               </w:rPr>
-              <w:t>{student_zip}</w:t>
-            </w:r>
-            <w:r>
-              <w:rPr>
-                <w:rFonts w:ascii="Arial Narrow" w:hAnsi="Arial Narrow"/>
-              </w:rPr>
-              <w:t xml:space="preserve"> </w:t>
-            </w:r>
-            <w:r>
-              <w:rPr>
-                <w:rFonts w:ascii="Arial Narrow" w:hAnsi="Arial Narrow"/>
-              </w:rPr>
-              <w:t>{student_city}</w:t>
-            </w:r>
-          </w:p>
-          <w:p/>
-          <w:p/>
+              <w:t>{</w:t>
+            </w:r>
+            <w:proofErr w:type="spellStart"/>
+            <w:r>
+              <w:rPr>
+                <w:rFonts w:ascii="Arial Narrow" w:hAnsi="Arial Narrow"/>
+              </w:rPr>
+              <w:t>student_zip</w:t>
+            </w:r>
+            <w:proofErr w:type="spellEnd"/>
+            <w:r>
+              <w:rPr>
+                <w:rFonts w:ascii="Arial Narrow" w:hAnsi="Arial Narrow"/>
+              </w:rPr>
+              <w:t>} {</w:t>
+            </w:r>
+            <w:proofErr w:type="spellStart"/>
+            <w:r>
+              <w:rPr>
+                <w:rFonts w:ascii="Arial Narrow" w:hAnsi="Arial Narrow"/>
+              </w:rPr>
+              <w:t>student_city</w:t>
+            </w:r>
+            <w:proofErr w:type="spellEnd"/>
+            <w:r>
+              <w:rPr>
+                <w:rFonts w:ascii="Arial Narrow" w:hAnsi="Arial Narrow"/>
+              </w:rPr>
+              <w:t>}</w:t>
+            </w:r>
+          </w:p>
+          <w:p>
+            <w:pPr>
+              <w:rPr>
+                <w:rFonts w:ascii="Arial Narrow" w:hAnsi="Arial Narrow"/>
+              </w:rPr>
+            </w:pPr>
+          </w:p>
+          <w:p>
+            <w:pPr>
+              <w:rPr>
+                <w:rFonts w:ascii="Arial Narrow" w:hAnsi="Arial Narrow"/>
+              </w:rPr>
+            </w:pPr>
+          </w:p>
           <w:p>
             <w:pPr>
               <w:rPr>
@@ -2530,7 +3165,21 @@
               <w:rPr>
                 <w:rFonts w:ascii="Arial Narrow" w:eastAsia="Calibri" w:hAnsi="Arial Narrow" w:cs="Times New Roman"/>
               </w:rPr>
-              <w:t>{student_phone_number}</w:t>
+              <w:t>{</w:t>
+            </w:r>
+            <w:proofErr w:type="spellStart"/>
+            <w:r>
+              <w:rPr>
+                <w:rFonts w:ascii="Arial Narrow" w:eastAsia="Calibri" w:hAnsi="Arial Narrow" w:cs="Times New Roman"/>
+              </w:rPr>
+              <w:t>student_phone_number</w:t>
+            </w:r>
+            <w:proofErr w:type="spellEnd"/>
+            <w:r>
+              <w:rPr>
+                <w:rFonts w:ascii="Arial Narrow" w:eastAsia="Calibri" w:hAnsi="Arial Narrow" w:cs="Times New Roman"/>
+              </w:rPr>
+              <w:t>}</w:t>
             </w:r>
           </w:p>
           <w:p>
@@ -2593,10 +3242,31 @@
                 <w:rStyle w:val="Liguvaikefont"/>
                 <w:rFonts w:ascii="Arial Narrow" w:eastAsia="Calibri" w:hAnsi="Arial Narrow" w:cs="Times New Roman"/>
               </w:rPr>
-              <w:t>{student_name}</w:t>
-            </w:r>
-          </w:p>
-          <w:p>
+              <w:t>{</w:t>
+            </w:r>
+            <w:proofErr w:type="spellStart"/>
+            <w:r>
+              <w:rPr>
+                <w:rStyle w:val="Liguvaikefont"/>
+                <w:rFonts w:ascii="Arial Narrow" w:eastAsia="Calibri" w:hAnsi="Arial Narrow" w:cs="Times New Roman"/>
+              </w:rPr>
+              <w:t>student_name</w:t>
+            </w:r>
+            <w:proofErr w:type="spellEnd"/>
+            <w:r>
+              <w:rPr>
+                <w:rStyle w:val="Liguvaikefont"/>
+                <w:rFonts w:ascii="Arial Narrow" w:eastAsia="Calibri" w:hAnsi="Arial Narrow" w:cs="Times New Roman"/>
+              </w:rPr>
+              <w:t>}</w:t>
+            </w:r>
+          </w:p>
+          <w:p>
+            <w:pPr>
+              <w:rPr>
+                <w:rFonts w:ascii="Arial Narrow" w:hAnsi="Arial Narrow"/>
+              </w:rPr>
+            </w:pPr>
             <w:r>
               <w:rPr>
                 <w:rFonts w:ascii="Arial Narrow" w:eastAsia="Calibri" w:hAnsi="Arial Narrow" w:cs="Times New Roman"/>

</xml_diff>